<commit_message>
Final version of Part I solution script
</commit_message>
<xml_diff>
--- a/Report/Script-Part I Solution - Anish.docx
+++ b/Report/Script-Part I Solution - Anish.docx
@@ -14,39 +14,8 @@
     </w:p>
     <w:p>
       <w:r>
-        <w:t>My teammate Charlie will demonstrate how we can diagnose conditions invisible to the eye by extending this incredible technology another step further.</w:t>
+        <w:t xml:space="preserve">Sometimes, the water diffuses in a way not physically possible, allowing us to flag and remove the faulty data and ensure an accurate image. </w:t>
       </w:r>
-    </w:p>
-    <w:p/>
-    <w:p>
-      <w:pPr>
-        <w:rPr>
-          <w:b/>
-          <w:bCs/>
-        </w:rPr>
-      </w:pPr>
-      <w:r>
-        <w:rPr>
-          <w:b/>
-          <w:bCs/>
-        </w:rPr>
-        <w:t xml:space="preserve">Check grammar </w:t>
-      </w:r>
-    </w:p>
-    <w:p>
-      <w:r>
-        <w:t>Reduce 5-10 words to maintain time limit</w:t>
-      </w:r>
-    </w:p>
-    <w:p>
-      <w:r>
-        <w:t xml:space="preserve">Potentially talk about error </w:t>
-      </w:r>
-      <w:proofErr w:type="gramStart"/>
-      <w:r>
-        <w:t>detection?</w:t>
-      </w:r>
-      <w:proofErr w:type="gramEnd"/>
     </w:p>
     <w:p/>
     <w:sectPr>

</xml_diff>